<commit_message>
Add new info to Rubik's Cube History page
</commit_message>
<xml_diff>
--- a/docs/Word Files/3x3/3x3 History/3x3 History.docx
+++ b/docs/Word Files/3x3/3x3 History/3x3 History.docx
@@ -67,6 +67,14 @@
       <w:pPr>
         <w:spacing w:after="0" w:line="240" w:lineRule="auto"/>
       </w:pPr>
+      <w:r>
+        <w:t>import YouTube from "@site/src/components/YouTube";</w:t>
+      </w:r>
+    </w:p>
+    <w:p>
+      <w:pPr>
+        <w:spacing w:after="0" w:line="240" w:lineRule="auto"/>
+      </w:pPr>
     </w:p>
     <w:p>
       <w:pPr>
@@ -157,9 +165,6 @@
     <w:p>
       <w:pPr>
         <w:spacing w:after="0" w:line="240" w:lineRule="auto"/>
-        <w:rPr>
-          <w:rFonts w:hint="eastAsia"/>
-        </w:rPr>
       </w:pPr>
       <w:r>
         <w:rPr>
@@ -428,11 +433,8 @@
         <w:spacing w:after="0" w:line="240" w:lineRule="auto"/>
       </w:pPr>
       <w:r>
-        <w:t xml:space="preserve">However, Slocum and Sonneveld noted many other claims to the invention of the puzzle. Reports were published in various newspapers and other publications. The last of these provided in the book comes </w:t>
-      </w:r>
-      <w:r>
         <w:lastRenderedPageBreak/>
-        <w:t>from Lee Yee Dian in a 1996 edition of Cubism For Fun. It is stated that a sliding block puzzle "in which the object was arranging nine digits by sliding them around" and that it originates in the Sung Dynasty in the 10th to 12th centuries. The puzzle goes by the name Chong Pai Jiu Gong (</w:t>
+        <w:t>However, Slocum and Sonneveld noted many other claims to the invention of the puzzle. Reports were published in various newspapers and other publications. The last of these provided in the book comes from Lee Yee Dian in a 1996 edition of Cubism For Fun. It is stated that a sliding block puzzle "in which the object was arranging nine digits by sliding them around" and that it originates in the Sung Dynasty in the 10th to 12th centuries. The puzzle goes by the name Chong Pai Jiu Gong (</w:t>
       </w:r>
       <w:r>
         <w:rPr>
@@ -533,9 +535,6 @@
     <w:p>
       <w:pPr>
         <w:spacing w:after="0" w:line="240" w:lineRule="auto"/>
-        <w:rPr>
-          <w:rFonts w:hint="eastAsia"/>
-        </w:rPr>
       </w:pPr>
       <w:r>
         <w:rPr>
@@ -761,11 +760,11 @@
         <w:spacing w:after="0" w:line="240" w:lineRule="auto"/>
       </w:pPr>
       <w:r>
-        <w:t xml:space="preserve">Later in the patent description, Fox details that one possible production of the puzzle is to have individual pieces connected together using interlocking tongues and grooves, similar to the later patented Rubik's Cube. Fox's patent also describes a configuration where the individual pieces may be </w:t>
+        <w:t xml:space="preserve">Later in the patent description, Fox details that one possible production of the puzzle is to have individual pieces connected together using interlocking tongues and grooves, similar to the later </w:t>
       </w:r>
       <w:r>
         <w:lastRenderedPageBreak/>
-        <w:t>given different colors. Manipulation, or turning, will then result in a large variety of patterns. This makes Fox's patent the first known introduction and patent of the 3x3x3 puzzle.</w:t>
+        <w:t>patented Rubik's Cube. Fox's patent also describes a configuration where the individual pieces may be given different colors. Manipulation, or turning, will then result in a large variety of patterns. This makes Fox's patent the first known introduction and patent of the 3x3x3 puzzle.</w:t>
       </w:r>
     </w:p>
     <w:p>
@@ -808,9 +807,6 @@
     <w:p>
       <w:pPr>
         <w:spacing w:after="0" w:line="240" w:lineRule="auto"/>
-        <w:rPr>
-          <w:rFonts w:hint="eastAsia"/>
-        </w:rPr>
       </w:pPr>
       <w:r>
         <w:rPr>
@@ -836,9 +832,6 @@
     <w:p>
       <w:pPr>
         <w:spacing w:after="0" w:line="240" w:lineRule="auto"/>
-        <w:rPr>
-          <w:rFonts w:hint="eastAsia"/>
-        </w:rPr>
       </w:pPr>
       <w:r>
         <w:rPr>
@@ -1539,9 +1532,6 @@
     <w:p>
       <w:pPr>
         <w:spacing w:after="0" w:line="240" w:lineRule="auto"/>
-        <w:rPr>
-          <w:rFonts w:hint="eastAsia"/>
-        </w:rPr>
       </w:pPr>
       <w:r>
         <w:lastRenderedPageBreak/>
@@ -1909,9 +1899,6 @@
     <w:p>
       <w:pPr>
         <w:spacing w:after="0" w:line="240" w:lineRule="auto"/>
-        <w:rPr>
-          <w:rFonts w:hint="eastAsia"/>
-        </w:rPr>
       </w:pPr>
       <w:r>
         <w:rPr>
@@ -2048,51 +2035,6 @@
         </w:sdtContent>
       </w:sdt>
       <w:r>
-        <w:t>. Ideal Toy Corporation later became the distributor where it was renamed to "Rubik's Cube"</w:t>
-      </w:r>
-      <w:sdt>
-        <w:sdtPr>
-          <w:id w:val="238527574"/>
-          <w:citation/>
-        </w:sdtPr>
-        <w:sdtContent>
-          <w:r>
-            <w:fldChar w:fldCharType="begin"/>
-          </w:r>
-          <w:r>
-            <w:instrText xml:space="preserve"> </w:instrText>
-          </w:r>
-          <w:r>
-            <w:rPr>
-              <w:rFonts w:hint="eastAsia"/>
-            </w:rPr>
-            <w:instrText>CITATION Chr15 \l 1041</w:instrText>
-          </w:r>
-          <w:r>
-            <w:instrText xml:space="preserve"> </w:instrText>
-          </w:r>
-          <w:r>
-            <w:fldChar w:fldCharType="separate"/>
-          </w:r>
-          <w:r>
-            <w:rPr>
-              <w:rFonts w:hint="eastAsia"/>
-              <w:noProof/>
-            </w:rPr>
-            <w:t xml:space="preserve"> </w:t>
-          </w:r>
-          <w:r>
-            <w:rPr>
-              <w:noProof/>
-            </w:rPr>
-            <w:t>[10]</w:t>
-          </w:r>
-          <w:r>
-            <w:fldChar w:fldCharType="end"/>
-          </w:r>
-        </w:sdtContent>
-      </w:sdt>
-      <w:r>
         <w:t>.</w:t>
       </w:r>
     </w:p>
@@ -2106,15 +2048,15 @@
         <w:spacing w:after="0" w:line="240" w:lineRule="auto"/>
       </w:pPr>
       <w:r>
+        <w:t>&lt;ImageCollage</w:t>
+      </w:r>
+    </w:p>
+    <w:p>
+      <w:pPr>
+        <w:spacing w:after="0" w:line="240" w:lineRule="auto"/>
+      </w:pPr>
+      <w:r>
         <w:lastRenderedPageBreak/>
-        <w:t>&lt;ImageCollage</w:t>
-      </w:r>
-    </w:p>
-    <w:p>
-      <w:pPr>
-        <w:spacing w:after="0" w:line="240" w:lineRule="auto"/>
-      </w:pPr>
-      <w:r>
         <w:t>images={[</w:t>
       </w:r>
     </w:p>
@@ -2138,13 +2080,7 @@
         <w:rPr>
           <w:rFonts w:hint="eastAsia"/>
         </w:rPr>
-        <w:t>History/</w:t>
-      </w:r>
-      <w:r>
-        <w:rPr>
-          <w:rFonts w:hint="eastAsia"/>
-        </w:rPr>
-        <w:t>Rubik1</w:t>
+        <w:t>History/Rubik1</w:t>
       </w:r>
       <w:r>
         <w:t>.png").default},</w:t>
@@ -2170,13 +2106,7 @@
         <w:rPr>
           <w:rFonts w:hint="eastAsia"/>
         </w:rPr>
-        <w:t>History/</w:t>
-      </w:r>
-      <w:r>
-        <w:rPr>
-          <w:rFonts w:hint="eastAsia"/>
-        </w:rPr>
-        <w:t>Rubik2</w:t>
+        <w:t>History/Rubik2</w:t>
       </w:r>
       <w:r>
         <w:t>.png").default}</w:t>
@@ -2671,13 +2601,7 @@
         <w:rPr>
           <w:rFonts w:hint="eastAsia"/>
         </w:rPr>
-        <w:t>History/</w:t>
-      </w:r>
-      <w:r>
-        <w:rPr>
-          <w:rFonts w:hint="eastAsia"/>
-        </w:rPr>
-        <w:t>Ishige2-1</w:t>
+        <w:t>History/Ishige2-1</w:t>
       </w:r>
       <w:r>
         <w:t>.png").default},</w:t>
@@ -2703,13 +2627,7 @@
         <w:rPr>
           <w:rFonts w:hint="eastAsia"/>
         </w:rPr>
-        <w:t>History/</w:t>
-      </w:r>
-      <w:r>
-        <w:rPr>
-          <w:rFonts w:hint="eastAsia"/>
-        </w:rPr>
-        <w:t>Ishige2-2</w:t>
+        <w:t>History/Ishige2-2</w:t>
       </w:r>
       <w:r>
         <w:t>.</w:t>
@@ -2744,13 +2662,7 @@
         <w:rPr>
           <w:rFonts w:hint="eastAsia"/>
         </w:rPr>
-        <w:t>History/</w:t>
-      </w:r>
-      <w:r>
-        <w:rPr>
-          <w:rFonts w:hint="eastAsia"/>
-        </w:rPr>
-        <w:t>Ishige3-1</w:t>
+        <w:t>History/Ishige3-1</w:t>
       </w:r>
       <w:r>
         <w:t>.png").default},</w:t>
@@ -2776,13 +2688,7 @@
         <w:rPr>
           <w:rFonts w:hint="eastAsia"/>
         </w:rPr>
-        <w:t>History/</w:t>
-      </w:r>
-      <w:r>
-        <w:rPr>
-          <w:rFonts w:hint="eastAsia"/>
-        </w:rPr>
-        <w:t>Ishige3-2</w:t>
+        <w:t>History/Ishige3-2</w:t>
       </w:r>
       <w:r>
         <w:t>.png").default}</w:t>
@@ -2814,13 +2720,377 @@
         <w:spacing w:after="0" w:line="240" w:lineRule="auto"/>
       </w:pPr>
       <w:r>
-        <w:t xml:space="preserve">Although the history of Rubik's Cube is complicated with various similar or matching prior patents and claims, Rubik is the one who took action to develop a working product and find a manufacturer to produce and market the cube as a product. It is also clear that Rubik's development was of major influence. Rubik's Cube captivated the entire world and inspired an entirely new category of </w:t>
-      </w:r>
-      <w:r>
-        <w:t>three-dimensional</w:t>
-      </w:r>
-      <w:r>
-        <w:t xml:space="preserve"> twisty puzzles.</w:t>
+        <w:rPr>
+          <w:rFonts w:hint="eastAsia"/>
+        </w:rPr>
+        <w:t xml:space="preserve">## </w:t>
+      </w:r>
+      <w:r>
+        <w:rPr>
+          <w:rFonts w:hint="eastAsia"/>
+        </w:rPr>
+        <w:t xml:space="preserve">Western Distribution and </w:t>
+      </w:r>
+      <w:r>
+        <w:rPr>
+          <w:rFonts w:hint="eastAsia"/>
+        </w:rPr>
+        <w:t>Popularity Rise</w:t>
+      </w:r>
+    </w:p>
+    <w:p>
+      <w:pPr>
+        <w:spacing w:after="0" w:line="240" w:lineRule="auto"/>
+      </w:pPr>
+    </w:p>
+    <w:p>
+      <w:pPr>
+        <w:spacing w:after="0" w:line="240" w:lineRule="auto"/>
+        <w:rPr>
+          <w:rFonts w:hint="eastAsia"/>
+        </w:rPr>
+      </w:pPr>
+      <w:r>
+        <w:rPr>
+          <w:rFonts w:hint="eastAsia"/>
+        </w:rPr>
+        <w:t xml:space="preserve">Stewart Sims, marketing manager of the toy division </w:t>
+      </w:r>
+      <w:r>
+        <w:rPr>
+          <w:rFonts w:hint="eastAsia"/>
+        </w:rPr>
+        <w:t>at</w:t>
+      </w:r>
+      <w:r>
+        <w:rPr>
+          <w:rFonts w:hint="eastAsia"/>
+        </w:rPr>
+        <w:t xml:space="preserve"> Ideal Toy Company, described the history of how Rubik's Cube became a worldwide phenomenon i</w:t>
+      </w:r>
+      <w:r>
+        <w:rPr>
+          <w:rFonts w:hint="eastAsia"/>
+        </w:rPr>
+        <w:t>n an interview with Allan Miller</w:t>
+      </w:r>
+      <w:sdt>
+        <w:sdtPr>
+          <w:rPr>
+            <w:rFonts w:hint="eastAsia"/>
+          </w:rPr>
+          <w:id w:val="1550642761"/>
+          <w:citation/>
+        </w:sdtPr>
+        <w:sdtContent>
+          <w:r>
+            <w:fldChar w:fldCharType="begin"/>
+          </w:r>
+          <w:r>
+            <w:instrText xml:space="preserve"> </w:instrText>
+          </w:r>
+          <w:r>
+            <w:rPr>
+              <w:rFonts w:hint="eastAsia"/>
+            </w:rPr>
+            <w:instrText>CITATION All25 \l 1041</w:instrText>
+          </w:r>
+          <w:r>
+            <w:instrText xml:space="preserve"> </w:instrText>
+          </w:r>
+          <w:r>
+            <w:fldChar w:fldCharType="separate"/>
+          </w:r>
+          <w:r>
+            <w:rPr>
+              <w:rFonts w:hint="eastAsia"/>
+              <w:noProof/>
+            </w:rPr>
+            <w:t xml:space="preserve"> </w:t>
+          </w:r>
+          <w:r>
+            <w:rPr>
+              <w:noProof/>
+            </w:rPr>
+            <w:t>[17]</w:t>
+          </w:r>
+          <w:r>
+            <w:fldChar w:fldCharType="end"/>
+          </w:r>
+        </w:sdtContent>
+      </w:sdt>
+      <w:r>
+        <w:rPr>
+          <w:rFonts w:hint="eastAsia"/>
+        </w:rPr>
+        <w:t xml:space="preserve">. </w:t>
+      </w:r>
+      <w:r>
+        <w:rPr>
+          <w:rFonts w:hint="eastAsia"/>
+        </w:rPr>
+        <w:t>Upon its initial release, Rubik's Cube already maintained a level of popularity</w:t>
+      </w:r>
+      <w:r>
+        <w:rPr>
+          <w:rFonts w:hint="eastAsia"/>
+        </w:rPr>
+        <w:t xml:space="preserve"> in Hungary thanks to distribution being handled by Polytechnika</w:t>
+      </w:r>
+      <w:r>
+        <w:rPr>
+          <w:rFonts w:hint="eastAsia"/>
+        </w:rPr>
+        <w:t>. However, there was a desire</w:t>
+      </w:r>
+      <w:r>
+        <w:rPr>
+          <w:rFonts w:hint="eastAsia"/>
+        </w:rPr>
+        <w:t xml:space="preserve"> to sell the puzzle in other countries.</w:t>
+      </w:r>
+      <w:r>
+        <w:rPr>
+          <w:rFonts w:hint="eastAsia"/>
+        </w:rPr>
+        <w:t xml:space="preserve"> Sims states that this interest was </w:t>
+      </w:r>
+      <w:r>
+        <w:t>expres</w:t>
+      </w:r>
+      <w:r>
+        <w:rPr>
+          <w:rFonts w:hint="eastAsia"/>
+        </w:rPr>
+        <w:t xml:space="preserve">sed to Konsumex, the Hungarian government trading company that was focused on consumer products. The second person in charge of Konsumex contacted a high school friend named </w:t>
+      </w:r>
+      <w:r>
+        <w:t>Tibor Laczi</w:t>
+      </w:r>
+      <w:r>
+        <w:rPr>
+          <w:rFonts w:hint="eastAsia"/>
+        </w:rPr>
+        <w:t xml:space="preserve"> to request help in finding a distributor for the West. </w:t>
+      </w:r>
+      <w:r>
+        <w:rPr>
+          <w:rFonts w:hint="eastAsia"/>
+        </w:rPr>
+        <w:t>Laczi took the cube to a booth at the largest gaming company in Germany. There he met a man named Tom Kremer</w:t>
+      </w:r>
+      <w:r>
+        <w:rPr>
+          <w:rFonts w:hint="eastAsia"/>
+        </w:rPr>
+        <w:t>, who became interested in helping find a distributor</w:t>
+      </w:r>
+      <w:r>
+        <w:rPr>
+          <w:rFonts w:hint="eastAsia"/>
+        </w:rPr>
+        <w:t xml:space="preserve">. </w:t>
+      </w:r>
+      <w:r>
+        <w:rPr>
+          <w:rFonts w:hint="eastAsia"/>
+        </w:rPr>
+        <w:t xml:space="preserve">After various discussions and meetings, </w:t>
+      </w:r>
+      <w:r>
+        <w:rPr>
+          <w:rFonts w:hint="eastAsia"/>
+        </w:rPr>
+        <w:t xml:space="preserve">Kremer found </w:t>
+      </w:r>
+      <w:r>
+        <w:rPr>
+          <w:rFonts w:hint="eastAsia"/>
+        </w:rPr>
+        <w:t xml:space="preserve">a </w:t>
+      </w:r>
+      <w:r>
+        <w:rPr>
+          <w:rFonts w:hint="eastAsia"/>
+        </w:rPr>
+        <w:lastRenderedPageBreak/>
+        <w:t>distributor in Ideal Toy Company.</w:t>
+      </w:r>
+      <w:r>
+        <w:rPr>
+          <w:rFonts w:hint="eastAsia"/>
+        </w:rPr>
+        <w:t xml:space="preserve"> When Ideal was approached, Sims took an interest in the cube, becoming the primary facilitator for the deal. As part of Ideal's obtaining of the Western distribution rights, Ideal</w:t>
+      </w:r>
+      <w:r>
+        <w:rPr>
+          <w:rFonts w:hint="eastAsia"/>
+        </w:rPr>
+        <w:t xml:space="preserve"> was</w:t>
+      </w:r>
+      <w:r>
+        <w:rPr>
+          <w:rFonts w:hint="eastAsia"/>
+        </w:rPr>
+        <w:t xml:space="preserve"> to devise a new name for the cube. It is revealed in the interview that Sims, while on a morning run, thought to simply name it "Rubik's Cube".</w:t>
+      </w:r>
+    </w:p>
+    <w:p>
+      <w:pPr>
+        <w:spacing w:after="0" w:line="240" w:lineRule="auto"/>
+      </w:pPr>
+    </w:p>
+    <w:p>
+      <w:pPr>
+        <w:spacing w:after="0" w:line="240" w:lineRule="auto"/>
+        <w:rPr>
+          <w:rFonts w:hint="eastAsia"/>
+        </w:rPr>
+      </w:pPr>
+      <w:r>
+        <w:rPr>
+          <w:rFonts w:hint="eastAsia"/>
+        </w:rPr>
+        <w:t>The above is just a brief summary of events. Watch the entire interview below to hear the full story.</w:t>
+      </w:r>
+      <w:r>
+        <w:rPr>
+          <w:rFonts w:hint="eastAsia"/>
+        </w:rPr>
+        <w:t xml:space="preserve"> It should be noted that a different version of the story was told in the March 1986 issue of Discover magazine</w:t>
+      </w:r>
+      <w:sdt>
+        <w:sdtPr>
+          <w:rPr>
+            <w:rFonts w:hint="eastAsia"/>
+          </w:rPr>
+          <w:id w:val="875511538"/>
+          <w:citation/>
+        </w:sdtPr>
+        <w:sdtContent>
+          <w:r>
+            <w:fldChar w:fldCharType="begin"/>
+          </w:r>
+          <w:r>
+            <w:instrText xml:space="preserve"> </w:instrText>
+          </w:r>
+          <w:r>
+            <w:rPr>
+              <w:rFonts w:hint="eastAsia"/>
+            </w:rPr>
+            <w:instrText>CITATION Tie86 \l 1041</w:instrText>
+          </w:r>
+          <w:r>
+            <w:instrText xml:space="preserve"> </w:instrText>
+          </w:r>
+          <w:r>
+            <w:fldChar w:fldCharType="separate"/>
+          </w:r>
+          <w:r>
+            <w:rPr>
+              <w:rFonts w:hint="eastAsia"/>
+              <w:noProof/>
+            </w:rPr>
+            <w:t xml:space="preserve"> </w:t>
+          </w:r>
+          <w:r>
+            <w:rPr>
+              <w:noProof/>
+            </w:rPr>
+            <w:t>[18]</w:t>
+          </w:r>
+          <w:r>
+            <w:fldChar w:fldCharType="end"/>
+          </w:r>
+        </w:sdtContent>
+      </w:sdt>
+      <w:r>
+        <w:rPr>
+          <w:rFonts w:hint="eastAsia"/>
+        </w:rPr>
+        <w:t xml:space="preserve">. In direct quotes to Discover </w:t>
+      </w:r>
+      <w:r>
+        <w:t>magazine</w:t>
+      </w:r>
+      <w:r>
+        <w:rPr>
+          <w:rFonts w:hint="eastAsia"/>
+        </w:rPr>
+        <w:t xml:space="preserve"> from Rubik and others, it was stated that </w:t>
+      </w:r>
+      <w:r>
+        <w:t>Tibor Laczi</w:t>
+      </w:r>
+      <w:r>
+        <w:rPr>
+          <w:rFonts w:hint="eastAsia"/>
+        </w:rPr>
+        <w:t xml:space="preserve"> first encountered the cube at a </w:t>
+      </w:r>
+      <w:r>
+        <w:t>café</w:t>
+      </w:r>
+      <w:r>
+        <w:rPr>
+          <w:rFonts w:hint="eastAsia"/>
+        </w:rPr>
+        <w:t>. After playing with a cube owned by a waiter, Laczi was so intrigued that he directly approached Konsumex and asked for permission to distribute the cube in the West.</w:t>
+      </w:r>
+      <w:r>
+        <w:rPr>
+          <w:rFonts w:hint="eastAsia"/>
+        </w:rPr>
+        <w:t xml:space="preserve"> This request was denied and so he obtained </w:t>
+      </w:r>
+      <w:r>
+        <w:t>permission</w:t>
+      </w:r>
+      <w:r>
+        <w:rPr>
+          <w:rFonts w:hint="eastAsia"/>
+        </w:rPr>
+        <w:t xml:space="preserve"> to visit Rubik, learned from Rubik interesting ways to demonstrate the cube, and proceeded to demonstrate it at the Nuremberg toy fair</w:t>
+      </w:r>
+      <w:r>
+        <w:rPr>
+          <w:rFonts w:hint="eastAsia"/>
+        </w:rPr>
+        <w:t>, where he met Kremer</w:t>
+      </w:r>
+      <w:r>
+        <w:rPr>
+          <w:rFonts w:hint="eastAsia"/>
+        </w:rPr>
+        <w:t>.</w:t>
+      </w:r>
+      <w:r>
+        <w:rPr>
+          <w:rFonts w:hint="eastAsia"/>
+        </w:rPr>
+        <w:t xml:space="preserve"> The magazine article also states that the name "Rubik's Cube" was created as a way to compensate for Rubik having not patented the product in other countries before the typical </w:t>
+      </w:r>
+      <w:r>
+        <w:t>one-year</w:t>
+      </w:r>
+      <w:r>
+        <w:rPr>
+          <w:rFonts w:hint="eastAsia"/>
+        </w:rPr>
+        <w:t xml:space="preserve"> limit was reached.</w:t>
+      </w:r>
+    </w:p>
+    <w:p>
+      <w:pPr>
+        <w:spacing w:after="0" w:line="240" w:lineRule="auto"/>
+      </w:pPr>
+    </w:p>
+    <w:p>
+      <w:pPr>
+        <w:spacing w:after="0" w:line="240" w:lineRule="auto"/>
+      </w:pPr>
+      <w:r>
+        <w:t>&lt;YouTube embedId="mHwT5GDKMe0" /&gt;</w:t>
       </w:r>
     </w:p>
     <w:p>
@@ -3227,6 +3497,7 @@
                       <w:rPr>
                         <w:noProof/>
                       </w:rPr>
+                      <w:lastRenderedPageBreak/>
                       <w:t xml:space="preserve">[6] </w:t>
                     </w:r>
                   </w:p>
@@ -3563,7 +3834,6 @@
                       <w:rPr>
                         <w:noProof/>
                       </w:rPr>
-                      <w:lastRenderedPageBreak/>
                       <w:t xml:space="preserve">[13] </w:t>
                     </w:r>
                   </w:p>
@@ -4480,7 +4750,6 @@
   <w:style w:type="character" w:default="1" w:styleId="DefaultParagraphFont">
     <w:name w:val="Default Paragraph Font"/>
     <w:uiPriority w:val="1"/>
-    <w:semiHidden/>
     <w:unhideWhenUsed/>
   </w:style>
   <w:style w:type="table" w:default="1" w:styleId="TableNormal">
@@ -5105,7 +5374,7 @@
     <b:Month>October</b:Month>
     <b:Day>2</b:Day>
     <b:URL>https://jipel.law.nyu.edu/the-legal-puzzle-of-the-rubiks-cube/</b:URL>
-    <b:RefOrder>10</b:RefOrder>
+    <b:RefOrder>11</b:RefOrder>
   </b:Source>
   <b:Source>
     <b:Tag>Geo82</b:Tag>
@@ -5126,7 +5395,7 @@
       </b:Author>
     </b:Author>
     <b:PeriodicalTitle>The Boston Globe</b:PeriodicalTitle>
-    <b:RefOrder>11</b:RefOrder>
+    <b:RefOrder>10</b:RefOrder>
   </b:Source>
   <b:Source>
     <b:Tag>Dav</b:Tag>
@@ -5233,11 +5502,57 @@
     <b:URL>https://www.j-platpat.inpit.go.jp/c1801/PU/JP-S53-120946/11/ja</b:URL>
     <b:RefOrder>16</b:RefOrder>
   </b:Source>
+  <b:Source>
+    <b:Tag>All25</b:Tag>
+    <b:SourceType>InternetSite</b:SourceType>
+    <b:Guid>{7A37979D-8914-4324-A52B-AC9009478645}</b:Guid>
+    <b:Author>
+      <b:Author>
+        <b:NameList>
+          <b:Person>
+            <b:Last>Allan Miller</b:Last>
+            <b:First>Stewart</b:First>
+            <b:Middle>Sims</b:Middle>
+          </b:Person>
+        </b:NameList>
+      </b:Author>
+    </b:Author>
+    <b:Title>Stewart Sims and the Rubik's Cube</b:Title>
+    <b:ProductionCompany>YouTube.com</b:ProductionCompany>
+    <b:Year>2025</b:Year>
+    <b:Month>August</b:Month>
+    <b:Day>5</b:Day>
+    <b:URL>https://www.youtube.com/watch?v=mHwT5GDKMe0</b:URL>
+    <b:RefOrder>17</b:RefOrder>
+  </b:Source>
+  <b:Source>
+    <b:Tag>Tie86</b:Tag>
+    <b:SourceType>ArticleInAPeriodical</b:SourceType>
+    <b:Guid>{5A055F77-7E2C-4680-85C7-D6D8E671A7EA}</b:Guid>
+    <b:Author>
+      <b:Author>
+        <b:NameList>
+          <b:Person>
+            <b:Last>Tierney</b:Last>
+            <b:First>John</b:First>
+          </b:Person>
+        </b:NameList>
+      </b:Author>
+    </b:Author>
+    <b:Title>The Perplexing Life of Erno Rubik</b:Title>
+    <b:ProductionCompany>Discover</b:ProductionCompany>
+    <b:Year>1986</b:Year>
+    <b:Month>March</b:Month>
+    <b:URL>https://www.puzzlesolver.com/puzzle.php?id=29&amp;page=15</b:URL>
+    <b:PeriodicalTitle>Discover</b:PeriodicalTitle>
+    <b:Pages>81</b:Pages>
+    <b:RefOrder>18</b:RefOrder>
+  </b:Source>
 </b:Sources>
 </file>
 
 <file path=customXml/itemProps1.xml><?xml version="1.0" encoding="utf-8"?>
-<ds:datastoreItem xmlns:ds="http://schemas.openxmlformats.org/officeDocument/2006/customXml" ds:itemID="{50E62EE6-94E8-47ED-BC51-30864275FB0E}">
+<ds:datastoreItem xmlns:ds="http://schemas.openxmlformats.org/officeDocument/2006/customXml" ds:itemID="{D22CBB76-5CBC-4D30-9AD2-970824FBBA90}">
   <ds:schemaRefs>
     <ds:schemaRef ds:uri="http://schemas.openxmlformats.org/officeDocument/2006/bibliography"/>
   </ds:schemaRefs>

</xml_diff>

<commit_message>
3x3 History update preparation
</commit_message>
<xml_diff>
--- a/docs/Word Files/3x3/3x3 History/3x3 History.docx
+++ b/docs/Word Files/3x3/3x3 History/3x3 History.docx
@@ -3520,15 +3520,1144 @@
     <w:p>
       <w:pPr>
         <w:spacing w:after="0" w:line="240" w:lineRule="auto"/>
-        <w:rPr>
-          <w:rFonts w:hint="eastAsia"/>
-        </w:rPr>
-      </w:pPr>
-      <w:r>
-        <w:rPr>
-          <w:rFonts w:hint="eastAsia"/>
-        </w:rPr>
-        <w:t xml:space="preserve">Stewart Sims, marketing manager of the toy division </w:t>
+      </w:pPr>
+      <w:r>
+        <w:rPr>
+          <w:rFonts w:hint="eastAsia"/>
+        </w:rPr>
+        <w:t>### Pentangle</w:t>
+      </w:r>
+    </w:p>
+    <w:p>
+      <w:pPr>
+        <w:spacing w:after="0" w:line="240" w:lineRule="auto"/>
+      </w:pPr>
+    </w:p>
+    <w:p>
+      <w:pPr>
+        <w:spacing w:after="0" w:line="240" w:lineRule="auto"/>
+      </w:pPr>
+      <w:r>
+        <w:rPr>
+          <w:rFonts w:hint="eastAsia"/>
+        </w:rPr>
+        <w:t xml:space="preserve">In a December 1990 issue of Cubism </w:t>
+      </w:r>
+      <w:proofErr w:type="gramStart"/>
+      <w:r>
+        <w:rPr>
+          <w:rFonts w:hint="eastAsia"/>
+        </w:rPr>
+        <w:t>For</w:t>
+      </w:r>
+      <w:proofErr w:type="gramEnd"/>
+      <w:r>
+        <w:rPr>
+          <w:rFonts w:hint="eastAsia"/>
+        </w:rPr>
+        <w:t xml:space="preserve"> Fun, James Dalgety, co-founder of the puzzle company Pentangle, wrote a history of the distribution of Rubik's Cube in the United Kingdom</w:t>
+      </w:r>
+      <w:sdt>
+        <w:sdtPr>
+          <w:rPr>
+            <w:rFonts w:hint="eastAsia"/>
+          </w:rPr>
+          <w:id w:val="-461047560"/>
+          <w:citation/>
+        </w:sdtPr>
+        <w:sdtContent>
+          <w:r>
+            <w:fldChar w:fldCharType="begin"/>
+          </w:r>
+          <w:r>
+            <w:instrText xml:space="preserve"> </w:instrText>
+          </w:r>
+          <w:r>
+            <w:rPr>
+              <w:rFonts w:hint="eastAsia"/>
+            </w:rPr>
+            <w:instrText>CITATION Jam90 \l 1041</w:instrText>
+          </w:r>
+          <w:r>
+            <w:instrText xml:space="preserve"> </w:instrText>
+          </w:r>
+          <w:r>
+            <w:fldChar w:fldCharType="separate"/>
+          </w:r>
+          <w:r>
+            <w:rPr>
+              <w:rFonts w:hint="eastAsia"/>
+              <w:noProof/>
+            </w:rPr>
+            <w:t xml:space="preserve"> </w:t>
+          </w:r>
+          <w:r>
+            <w:rPr>
+              <w:noProof/>
+            </w:rPr>
+            <w:t>[17]</w:t>
+          </w:r>
+          <w:r>
+            <w:fldChar w:fldCharType="end"/>
+          </w:r>
+        </w:sdtContent>
+      </w:sdt>
+      <w:r>
+        <w:rPr>
+          <w:rFonts w:hint="eastAsia"/>
+        </w:rPr>
+        <w:t>.</w:t>
+      </w:r>
+    </w:p>
+    <w:p>
+      <w:pPr>
+        <w:spacing w:after="0" w:line="240" w:lineRule="auto"/>
+      </w:pPr>
+    </w:p>
+    <w:p>
+      <w:pPr>
+        <w:spacing w:after="0" w:line="240" w:lineRule="auto"/>
+      </w:pPr>
+      <w:r>
+        <w:rPr>
+          <w:rFonts w:hint="eastAsia"/>
+        </w:rPr>
+        <w:t>Dalgety co-founded Pentangle in 1971 along with Ron Cook. In December 1977 a puzzle collector living in Budapest</w:t>
+      </w:r>
+      <w:r>
+        <w:rPr>
+          <w:rFonts w:hint="eastAsia"/>
+        </w:rPr>
+        <w:t xml:space="preserve">, </w:t>
+      </w:r>
+      <w:r>
+        <w:t>Tibor Szentivanyi</w:t>
+      </w:r>
+      <w:r>
+        <w:rPr>
+          <w:rFonts w:hint="eastAsia"/>
+        </w:rPr>
+        <w:t>,</w:t>
+      </w:r>
+      <w:r>
+        <w:rPr>
+          <w:rFonts w:hint="eastAsia"/>
+        </w:rPr>
+        <w:t xml:space="preserve"> contacted Dalgety and described a new puzzle called the "Magic Cube"</w:t>
+      </w:r>
+      <w:sdt>
+        <w:sdtPr>
+          <w:rPr>
+            <w:rFonts w:hint="eastAsia"/>
+          </w:rPr>
+          <w:id w:val="-1313873245"/>
+          <w:citation/>
+        </w:sdtPr>
+        <w:sdtContent>
+          <w:r>
+            <w:fldChar w:fldCharType="begin"/>
+          </w:r>
+          <w:r>
+            <w:instrText xml:space="preserve"> </w:instrText>
+          </w:r>
+          <w:r>
+            <w:rPr>
+              <w:rFonts w:hint="eastAsia"/>
+            </w:rPr>
+            <w:instrText>CITATION Jam03 \l 1041</w:instrText>
+          </w:r>
+          <w:r>
+            <w:instrText xml:space="preserve"> </w:instrText>
+          </w:r>
+          <w:r>
+            <w:fldChar w:fldCharType="separate"/>
+          </w:r>
+          <w:r>
+            <w:rPr>
+              <w:rFonts w:hint="eastAsia"/>
+              <w:noProof/>
+            </w:rPr>
+            <w:t xml:space="preserve"> </w:t>
+          </w:r>
+          <w:r>
+            <w:rPr>
+              <w:noProof/>
+            </w:rPr>
+            <w:t>[18]</w:t>
+          </w:r>
+          <w:r>
+            <w:fldChar w:fldCharType="end"/>
+          </w:r>
+        </w:sdtContent>
+      </w:sdt>
+      <w:r>
+        <w:rPr>
+          <w:rFonts w:hint="eastAsia"/>
+        </w:rPr>
+        <w:t>. Having shown interest in it</w:t>
+      </w:r>
+      <w:r>
+        <w:rPr>
+          <w:rFonts w:hint="eastAsia"/>
+        </w:rPr>
+        <w:t>s</w:t>
+      </w:r>
+      <w:r>
+        <w:rPr>
+          <w:rFonts w:hint="eastAsia"/>
+        </w:rPr>
+        <w:t xml:space="preserve"> workings, Dalgety was sent one of the cubes by </w:t>
+      </w:r>
+      <w:r>
+        <w:t>Szentivanyi</w:t>
+      </w:r>
+      <w:r>
+        <w:rPr>
+          <w:rFonts w:hint="eastAsia"/>
+        </w:rPr>
+        <w:t>.</w:t>
+      </w:r>
+      <w:r>
+        <w:rPr>
+          <w:rFonts w:hint="eastAsia"/>
+        </w:rPr>
+        <w:t xml:space="preserve"> When Dalgety received the cube, he quickly found himself simultaneously amazed by the internal design and perplexed </w:t>
+      </w:r>
+      <w:r>
+        <w:rPr>
+          <w:rFonts w:hint="eastAsia"/>
+        </w:rPr>
+        <w:lastRenderedPageBreak/>
+        <w:t>with finding a solution.</w:t>
+      </w:r>
+      <w:r>
+        <w:rPr>
+          <w:rFonts w:hint="eastAsia"/>
+        </w:rPr>
+        <w:t xml:space="preserve"> Dalgety then wrote to Hungary to inquire as to who should be contacted to discuss possibly obtaining rights to distribute in the United Kingdom.</w:t>
+      </w:r>
+    </w:p>
+    <w:p>
+      <w:pPr>
+        <w:spacing w:after="0" w:line="240" w:lineRule="auto"/>
+      </w:pPr>
+    </w:p>
+    <w:p>
+      <w:pPr>
+        <w:spacing w:after="0" w:line="240" w:lineRule="auto"/>
+      </w:pPr>
+      <w:r>
+        <w:rPr>
+          <w:rFonts w:hint="eastAsia"/>
+        </w:rPr>
+        <w:t xml:space="preserve">In </w:t>
+      </w:r>
+      <w:r>
+        <w:rPr>
+          <w:rFonts w:hint="eastAsia"/>
+        </w:rPr>
+        <w:t xml:space="preserve">November </w:t>
+      </w:r>
+      <w:r>
+        <w:rPr>
+          <w:rFonts w:hint="eastAsia"/>
+        </w:rPr>
+        <w:t xml:space="preserve">1978 an agreement was secured with </w:t>
+      </w:r>
+      <w:proofErr w:type="spellStart"/>
+      <w:r>
+        <w:rPr>
+          <w:rFonts w:hint="eastAsia"/>
+        </w:rPr>
+        <w:t>Konsumex</w:t>
+      </w:r>
+      <w:proofErr w:type="spellEnd"/>
+      <w:r>
+        <w:rPr>
+          <w:rFonts w:hint="eastAsia"/>
+        </w:rPr>
+        <w:t xml:space="preserve">, </w:t>
+      </w:r>
+      <w:r>
+        <w:t>the Hungarian government trading company that was focused on consumer products</w:t>
+      </w:r>
+      <w:r>
+        <w:rPr>
+          <w:rFonts w:hint="eastAsia"/>
+        </w:rPr>
+        <w:t xml:space="preserve"> and the distributor of Rubik's Cube</w:t>
+      </w:r>
+      <w:r>
+        <w:rPr>
+          <w:rFonts w:hint="eastAsia"/>
+        </w:rPr>
+        <w:t xml:space="preserve"> within Hungary</w:t>
+      </w:r>
+      <w:r>
+        <w:rPr>
+          <w:rFonts w:hint="eastAsia"/>
+        </w:rPr>
+        <w:t>.</w:t>
+      </w:r>
+      <w:r>
+        <w:rPr>
+          <w:rFonts w:hint="eastAsia"/>
+        </w:rPr>
+        <w:t xml:space="preserve"> </w:t>
+      </w:r>
+      <w:r>
+        <w:rPr>
+          <w:rFonts w:hint="eastAsia"/>
+        </w:rPr>
+        <w:t>The deal was that Pentangle would have exclusive rights to distribute in the United Kingdom as long as at least 10,000 or more units were ordered each year.</w:t>
+      </w:r>
+      <w:r>
+        <w:rPr>
+          <w:rFonts w:hint="eastAsia"/>
+        </w:rPr>
+        <w:t xml:space="preserve"> Pentangle deployed marketing campaigns, such as encouraging buyers to send Pentangle their solutions rather than providing a solution with the cube. This proved to be successful, with 40,000 cubes being sold in just three months and leading to </w:t>
+      </w:r>
+      <w:proofErr w:type="spellStart"/>
+      <w:r>
+        <w:rPr>
+          <w:rFonts w:hint="eastAsia"/>
+        </w:rPr>
+        <w:t>Konsumex</w:t>
+      </w:r>
+      <w:proofErr w:type="spellEnd"/>
+      <w:r>
+        <w:rPr>
+          <w:rFonts w:hint="eastAsia"/>
+        </w:rPr>
+        <w:t xml:space="preserve"> reiterating </w:t>
+      </w:r>
+      <w:r>
+        <w:rPr>
+          <w:rFonts w:hint="eastAsia"/>
+        </w:rPr>
+        <w:t>that Pentangle would have the United Kingdom distribution rights for the next three years.</w:t>
+      </w:r>
+      <w:r>
+        <w:rPr>
+          <w:rFonts w:hint="eastAsia"/>
+        </w:rPr>
+        <w:t xml:space="preserve"> However, this deal hadn't yet been physically signed.</w:t>
+      </w:r>
+    </w:p>
+    <w:p>
+      <w:pPr>
+        <w:spacing w:after="0" w:line="240" w:lineRule="auto"/>
+      </w:pPr>
+    </w:p>
+    <w:p>
+      <w:pPr>
+        <w:spacing w:after="0" w:line="240" w:lineRule="auto"/>
+      </w:pPr>
+      <w:r>
+        <w:rPr>
+          <w:noProof/>
+        </w:rPr>
+        <w:drawing>
+          <wp:inline distT="0" distB="0" distL="0" distR="0" wp14:anchorId="20531618" wp14:editId="2E83603A">
+            <wp:extent cx="4829849" cy="3353268"/>
+            <wp:effectExtent l="0" t="0" r="8890" b="0"/>
+            <wp:docPr id="344385879" name="Picture 1"/>
+            <wp:cNvGraphicFramePr>
+              <a:graphicFrameLocks xmlns:a="http://schemas.openxmlformats.org/drawingml/2006/main" noChangeAspect="1"/>
+            </wp:cNvGraphicFramePr>
+            <a:graphic xmlns:a="http://schemas.openxmlformats.org/drawingml/2006/main">
+              <a:graphicData uri="http://schemas.openxmlformats.org/drawingml/2006/picture">
+                <pic:pic xmlns:pic="http://schemas.openxmlformats.org/drawingml/2006/picture">
+                  <pic:nvPicPr>
+                    <pic:cNvPr id="344385879" name=""/>
+                    <pic:cNvPicPr/>
+                  </pic:nvPicPr>
+                  <pic:blipFill>
+                    <a:blip r:embed="rId8"/>
+                    <a:stretch>
+                      <a:fillRect/>
+                    </a:stretch>
+                  </pic:blipFill>
+                  <pic:spPr>
+                    <a:xfrm>
+                      <a:off x="0" y="0"/>
+                      <a:ext cx="4829849" cy="3353268"/>
+                    </a:xfrm>
+                    <a:prstGeom prst="rect">
+                      <a:avLst/>
+                    </a:prstGeom>
+                  </pic:spPr>
+                </pic:pic>
+              </a:graphicData>
+            </a:graphic>
+          </wp:inline>
+        </w:drawing>
+      </w:r>
+    </w:p>
+    <w:p>
+      <w:pPr>
+        <w:spacing w:after="0" w:line="240" w:lineRule="auto"/>
+      </w:pPr>
+    </w:p>
+    <w:p>
+      <w:pPr>
+        <w:spacing w:after="0" w:line="240" w:lineRule="auto"/>
+      </w:pPr>
+      <w:r>
+        <w:rPr>
+          <w:rFonts w:hint="eastAsia"/>
+        </w:rPr>
+        <w:t>After some time passed,</w:t>
+      </w:r>
+      <w:r>
+        <w:rPr>
+          <w:rFonts w:hint="eastAsia"/>
+        </w:rPr>
+        <w:t xml:space="preserve"> with Dalgety</w:t>
+      </w:r>
+      <w:r>
+        <w:rPr>
+          <w:rFonts w:hint="eastAsia"/>
+        </w:rPr>
+        <w:t xml:space="preserve"> waiting to sign for continued distribution rights, </w:t>
+      </w:r>
+      <w:proofErr w:type="spellStart"/>
+      <w:r>
+        <w:rPr>
+          <w:rFonts w:hint="eastAsia"/>
+        </w:rPr>
+        <w:t>Konsumex</w:t>
+      </w:r>
+      <w:proofErr w:type="spellEnd"/>
+      <w:r>
+        <w:rPr>
+          <w:rFonts w:hint="eastAsia"/>
+        </w:rPr>
+        <w:t xml:space="preserve"> requested for Dalgety to visit a Hungarian </w:t>
+      </w:r>
+      <w:r>
+        <w:rPr>
+          <w:rFonts w:hint="eastAsia"/>
+        </w:rPr>
+        <w:t xml:space="preserve">expatriate </w:t>
+      </w:r>
+      <w:r>
+        <w:rPr>
+          <w:rFonts w:hint="eastAsia"/>
+        </w:rPr>
+        <w:t xml:space="preserve">in London who </w:t>
+      </w:r>
+      <w:proofErr w:type="spellStart"/>
+      <w:r>
+        <w:rPr>
+          <w:rFonts w:hint="eastAsia"/>
+        </w:rPr>
+        <w:t>Konsumex</w:t>
+      </w:r>
+      <w:proofErr w:type="spellEnd"/>
+      <w:r>
+        <w:rPr>
+          <w:rFonts w:hint="eastAsia"/>
+        </w:rPr>
+        <w:t xml:space="preserve"> stated was acting on the behalf of </w:t>
+      </w:r>
+      <w:proofErr w:type="spellStart"/>
+      <w:r>
+        <w:rPr>
+          <w:rFonts w:hint="eastAsia"/>
+        </w:rPr>
+        <w:t>Konsumex</w:t>
+      </w:r>
+      <w:proofErr w:type="spellEnd"/>
+      <w:r>
+        <w:rPr>
+          <w:rFonts w:hint="eastAsia"/>
+        </w:rPr>
+        <w:t>.</w:t>
+      </w:r>
+      <w:r>
+        <w:rPr>
+          <w:rFonts w:hint="eastAsia"/>
+        </w:rPr>
+        <w:t xml:space="preserve"> </w:t>
+      </w:r>
+      <w:r>
+        <w:rPr>
+          <w:rFonts w:hint="eastAsia"/>
+        </w:rPr>
+        <w:t>Dalgety state</w:t>
+      </w:r>
+      <w:r>
+        <w:rPr>
+          <w:rFonts w:hint="eastAsia"/>
+        </w:rPr>
+        <w:t>d</w:t>
+      </w:r>
+      <w:r>
+        <w:rPr>
+          <w:rFonts w:hint="eastAsia"/>
+        </w:rPr>
+        <w:t xml:space="preserve"> that i</w:t>
+      </w:r>
+      <w:r>
+        <w:rPr>
+          <w:rFonts w:hint="eastAsia"/>
+        </w:rPr>
+        <w:t>n November 1979</w:t>
+      </w:r>
+      <w:r>
+        <w:rPr>
+          <w:rFonts w:hint="eastAsia"/>
+        </w:rPr>
+        <w:t xml:space="preserve"> he went to the meeting to sign the agreement for 1980 through 1982 distribution rights. Instead, he was told that the world distribution rights, including in the United Kingdom, had been given to Ideal Toy Company.</w:t>
+      </w:r>
+      <w:r>
+        <w:rPr>
+          <w:rFonts w:hint="eastAsia"/>
+        </w:rPr>
+        <w:t xml:space="preserve"> Dalgety also stated that the expatriate later claimed to have been unaware of Pentangle's prior distribution, the cube's publicity within the United Kingdom, and the agreement with </w:t>
+      </w:r>
+      <w:proofErr w:type="spellStart"/>
+      <w:r>
+        <w:rPr>
+          <w:rFonts w:hint="eastAsia"/>
+        </w:rPr>
+        <w:t>Konsumex</w:t>
+      </w:r>
+      <w:proofErr w:type="spellEnd"/>
+      <w:r>
+        <w:rPr>
+          <w:rFonts w:hint="eastAsia"/>
+        </w:rPr>
+        <w:t xml:space="preserve"> and its repeated assurances as to the agreement.</w:t>
+      </w:r>
+      <w:r>
+        <w:rPr>
+          <w:rFonts w:hint="eastAsia"/>
+        </w:rPr>
+        <w:t xml:space="preserve"> The </w:t>
+      </w:r>
+      <w:r>
+        <w:rPr>
+          <w:rFonts w:hint="eastAsia"/>
+        </w:rPr>
+        <w:t xml:space="preserve">name of the </w:t>
+      </w:r>
+      <w:r>
+        <w:rPr>
+          <w:rFonts w:hint="eastAsia"/>
+        </w:rPr>
+        <w:t>expatriate</w:t>
+      </w:r>
+      <w:r>
+        <w:rPr>
+          <w:rFonts w:hint="eastAsia"/>
+        </w:rPr>
+        <w:t xml:space="preserve"> can likely be deduced from</w:t>
+      </w:r>
+      <w:r>
+        <w:rPr>
+          <w:rFonts w:hint="eastAsia"/>
+        </w:rPr>
+        <w:t xml:space="preserve"> details in the Ideal Toy Company section of this page.</w:t>
+      </w:r>
+    </w:p>
+    <w:p>
+      <w:pPr>
+        <w:spacing w:after="0" w:line="240" w:lineRule="auto"/>
+      </w:pPr>
+    </w:p>
+    <w:p>
+      <w:pPr>
+        <w:spacing w:after="0" w:line="240" w:lineRule="auto"/>
+      </w:pPr>
+      <w:r>
+        <w:rPr>
+          <w:rFonts w:hint="eastAsia"/>
+        </w:rPr>
+        <w:t>Initially Pentangle tried to fight against this verbal agreement breaching.</w:t>
+      </w:r>
+      <w:r>
+        <w:rPr>
+          <w:rFonts w:hint="eastAsia"/>
+        </w:rPr>
+        <w:t xml:space="preserve"> They contacted several lawyers who agreed that Pentangle was in the right on this matter. However, they advised against trying to sue </w:t>
+      </w:r>
+      <w:proofErr w:type="spellStart"/>
+      <w:r>
+        <w:rPr>
+          <w:rFonts w:hint="eastAsia"/>
+        </w:rPr>
+        <w:t>Konsumex</w:t>
+      </w:r>
+      <w:proofErr w:type="spellEnd"/>
+      <w:r>
+        <w:rPr>
+          <w:rFonts w:hint="eastAsia"/>
+        </w:rPr>
+        <w:t xml:space="preserve"> due to it being part of the Hungarian government.</w:t>
+      </w:r>
+      <w:r>
+        <w:rPr>
+          <w:rFonts w:hint="eastAsia"/>
+        </w:rPr>
+        <w:t xml:space="preserve"> Dalgety and Cook decided that it would instead be in Pentangle's best interests to try to work with Ideal.</w:t>
+      </w:r>
+      <w:r>
+        <w:rPr>
+          <w:rFonts w:hint="eastAsia"/>
+        </w:rPr>
+        <w:t xml:space="preserve"> They managed to convince Ideal to allow Pentangle continued distribution in the United Kingdom.</w:t>
+      </w:r>
+      <w:r>
+        <w:rPr>
+          <w:rFonts w:hint="eastAsia"/>
+        </w:rPr>
+        <w:t xml:space="preserve"> The terms of this new deal were far from </w:t>
+      </w:r>
+      <w:r>
+        <w:rPr>
+          <w:rFonts w:hint="eastAsia"/>
+        </w:rPr>
+        <w:lastRenderedPageBreak/>
+        <w:t>ideal, due to the stipulation being that Pentangle had to order the cubes from Ideal, making a very small margin on each sale. Furthermore, Pentangle wasn't allowed to market the cube in toy stores and was to only sell Rubik's Cube in the gift category, limiting its shelf appearance to gift shops or the gift shelf of other stores.</w:t>
+      </w:r>
+    </w:p>
+    <w:p>
+      <w:pPr>
+        <w:spacing w:after="0" w:line="240" w:lineRule="auto"/>
+      </w:pPr>
+    </w:p>
+    <w:p>
+      <w:pPr>
+        <w:spacing w:after="0" w:line="240" w:lineRule="auto"/>
+      </w:pPr>
+      <w:r>
+        <w:rPr>
+          <w:rFonts w:hint="eastAsia"/>
+        </w:rPr>
+        <w:t xml:space="preserve">It was soon after Ideal's involvement and the limited deal with Pentangle that </w:t>
+      </w:r>
+      <w:r>
+        <w:rPr>
+          <w:rFonts w:hint="eastAsia"/>
+        </w:rPr>
+        <w:t>two interconnected</w:t>
+      </w:r>
+      <w:r>
+        <w:rPr>
+          <w:rFonts w:hint="eastAsia"/>
+        </w:rPr>
+        <w:t xml:space="preserve"> problem</w:t>
+      </w:r>
+      <w:r>
+        <w:rPr>
+          <w:rFonts w:hint="eastAsia"/>
+        </w:rPr>
+        <w:t>s</w:t>
+      </w:r>
+      <w:r>
+        <w:rPr>
+          <w:rFonts w:hint="eastAsia"/>
+        </w:rPr>
+        <w:t xml:space="preserve"> began to make </w:t>
+      </w:r>
+      <w:r>
+        <w:rPr>
+          <w:rFonts w:hint="eastAsia"/>
+        </w:rPr>
+        <w:t>their</w:t>
+      </w:r>
+      <w:r>
+        <w:rPr>
+          <w:rFonts w:hint="eastAsia"/>
+        </w:rPr>
+        <w:t xml:space="preserve"> appearance. According to Dalgety, Ideal wasn't able to match their production capability with demand. </w:t>
+      </w:r>
+      <w:r>
+        <w:rPr>
+          <w:rFonts w:hint="eastAsia"/>
+        </w:rPr>
+        <w:t xml:space="preserve">In 1981, </w:t>
+      </w:r>
+      <w:r>
+        <w:rPr>
+          <w:rFonts w:hint="eastAsia"/>
+        </w:rPr>
+        <w:t xml:space="preserve">Pentangle reported to </w:t>
+      </w:r>
+      <w:proofErr w:type="spellStart"/>
+      <w:r>
+        <w:rPr>
+          <w:rFonts w:hint="eastAsia"/>
+        </w:rPr>
+        <w:t>Konsumex</w:t>
+      </w:r>
+      <w:proofErr w:type="spellEnd"/>
+      <w:r>
+        <w:rPr>
+          <w:rFonts w:hint="eastAsia"/>
+        </w:rPr>
+        <w:t xml:space="preserve"> orders for 250,000 cubes and the shipment of those from Ideal nowhere in sight. Ideal</w:t>
+      </w:r>
+      <w:r>
+        <w:rPr>
+          <w:rFonts w:hint="eastAsia"/>
+        </w:rPr>
+        <w:t>, focused on their own demand,</w:t>
+      </w:r>
+      <w:r>
+        <w:rPr>
+          <w:rFonts w:hint="eastAsia"/>
+        </w:rPr>
+        <w:t xml:space="preserve"> promised to send 23,000 cubes, but were only able to fulfill 7,404 of those.</w:t>
+      </w:r>
+      <w:r>
+        <w:rPr>
+          <w:rFonts w:hint="eastAsia"/>
+        </w:rPr>
+        <w:t xml:space="preserve"> At the same time as the supply and demand issue, </w:t>
+      </w:r>
+      <w:r>
+        <w:rPr>
+          <w:rFonts w:hint="eastAsia"/>
+        </w:rPr>
+        <w:t xml:space="preserve">much cheaper </w:t>
+      </w:r>
+      <w:r>
+        <w:rPr>
+          <w:rFonts w:hint="eastAsia"/>
+        </w:rPr>
+        <w:t>pirate cubes produced in Taiwan began to make their appearance in toy stores</w:t>
+      </w:r>
+      <w:r>
+        <w:rPr>
+          <w:rFonts w:hint="eastAsia"/>
+        </w:rPr>
+        <w:t xml:space="preserve"> in the United Kingdom</w:t>
+      </w:r>
+      <w:sdt>
+        <w:sdtPr>
+          <w:rPr>
+            <w:rFonts w:hint="eastAsia"/>
+          </w:rPr>
+          <w:id w:val="1266355456"/>
+          <w:citation/>
+        </w:sdtPr>
+        <w:sdtContent>
+          <w:r>
+            <w:fldChar w:fldCharType="begin"/>
+          </w:r>
+          <w:r>
+            <w:instrText xml:space="preserve"> </w:instrText>
+          </w:r>
+          <w:r>
+            <w:rPr>
+              <w:rFonts w:hint="eastAsia"/>
+            </w:rPr>
+            <w:instrText>CITATION Rom81 \l 1041</w:instrText>
+          </w:r>
+          <w:r>
+            <w:instrText xml:space="preserve"> </w:instrText>
+          </w:r>
+          <w:r>
+            <w:fldChar w:fldCharType="separate"/>
+          </w:r>
+          <w:r>
+            <w:rPr>
+              <w:rFonts w:hint="eastAsia"/>
+              <w:noProof/>
+            </w:rPr>
+            <w:t xml:space="preserve"> </w:t>
+          </w:r>
+          <w:r>
+            <w:rPr>
+              <w:noProof/>
+            </w:rPr>
+            <w:t>[19]</w:t>
+          </w:r>
+          <w:r>
+            <w:fldChar w:fldCharType="end"/>
+          </w:r>
+        </w:sdtContent>
+      </w:sdt>
+      <w:r>
+        <w:rPr>
+          <w:rFonts w:hint="eastAsia"/>
+        </w:rPr>
+        <w:t>.</w:t>
+      </w:r>
+      <w:r>
+        <w:rPr>
+          <w:rFonts w:hint="eastAsia"/>
+        </w:rPr>
+        <w:t xml:space="preserve"> Pentangle noticed this from the start and informed Ideal of the issue.</w:t>
+      </w:r>
+      <w:r>
+        <w:rPr>
+          <w:rFonts w:hint="eastAsia"/>
+        </w:rPr>
+        <w:t xml:space="preserve"> At first Ideal ignored the warnings. But after seeing how successful the Taiwanese were at producing and shipping their own cubes, </w:t>
+      </w:r>
+      <w:r>
+        <w:rPr>
+          <w:rFonts w:hint="eastAsia"/>
+        </w:rPr>
+        <w:t>Ideal approached the stores selling the pirate cubes and demanded to know where they were coming from. According to Dalgety, the distributors of the pirate cubes had their own talk with the shopkeepers, stating that if the origin of the cubes was ever revealed that their families may "meet with a nasty accident".</w:t>
+      </w:r>
+    </w:p>
+    <w:p>
+      <w:pPr>
+        <w:spacing w:after="0" w:line="240" w:lineRule="auto"/>
+      </w:pPr>
+    </w:p>
+    <w:p>
+      <w:pPr>
+        <w:spacing w:after="0" w:line="240" w:lineRule="auto"/>
+      </w:pPr>
+      <w:r>
+        <w:rPr>
+          <w:rFonts w:hint="eastAsia"/>
+        </w:rPr>
+        <w:t xml:space="preserve">In late 1981, </w:t>
+      </w:r>
+      <w:r>
+        <w:rPr>
+          <w:rFonts w:hint="eastAsia"/>
+        </w:rPr>
+        <w:t xml:space="preserve">Ideal </w:t>
+      </w:r>
+      <w:r>
+        <w:rPr>
+          <w:rFonts w:hint="eastAsia"/>
+        </w:rPr>
+        <w:t>sued</w:t>
+      </w:r>
+      <w:r>
+        <w:rPr>
+          <w:rFonts w:hint="eastAsia"/>
+        </w:rPr>
+        <w:t xml:space="preserve"> dozens</w:t>
+      </w:r>
+      <w:r>
+        <w:rPr>
+          <w:rFonts w:hint="eastAsia"/>
+        </w:rPr>
+        <w:t xml:space="preserve"> of cube</w:t>
+      </w:r>
+      <w:r>
+        <w:rPr>
+          <w:rFonts w:hint="eastAsia"/>
+        </w:rPr>
+        <w:t xml:space="preserve"> distributors</w:t>
+      </w:r>
+      <w:sdt>
+        <w:sdtPr>
+          <w:rPr>
+            <w:rFonts w:hint="eastAsia"/>
+          </w:rPr>
+          <w:id w:val="1162587281"/>
+          <w:citation/>
+        </w:sdtPr>
+        <w:sdtContent>
+          <w:r>
+            <w:fldChar w:fldCharType="begin"/>
+          </w:r>
+          <w:r>
+            <w:instrText xml:space="preserve"> </w:instrText>
+          </w:r>
+          <w:r>
+            <w:rPr>
+              <w:rFonts w:hint="eastAsia"/>
+            </w:rPr>
+            <w:instrText>CITATION Rom81 \l 1041</w:instrText>
+          </w:r>
+          <w:r>
+            <w:instrText xml:space="preserve"> </w:instrText>
+          </w:r>
+          <w:r>
+            <w:fldChar w:fldCharType="separate"/>
+          </w:r>
+          <w:r>
+            <w:rPr>
+              <w:rFonts w:hint="eastAsia"/>
+              <w:noProof/>
+            </w:rPr>
+            <w:t xml:space="preserve"> </w:t>
+          </w:r>
+          <w:r>
+            <w:rPr>
+              <w:noProof/>
+            </w:rPr>
+            <w:t>[19]</w:t>
+          </w:r>
+          <w:r>
+            <w:fldChar w:fldCharType="end"/>
+          </w:r>
+        </w:sdtContent>
+      </w:sdt>
+      <w:r>
+        <w:rPr>
+          <w:rFonts w:hint="eastAsia"/>
+        </w:rPr>
+        <w:t>. In</w:t>
+      </w:r>
+      <w:r>
+        <w:rPr>
+          <w:rFonts w:hint="eastAsia"/>
+        </w:rPr>
+        <w:t xml:space="preserve"> on</w:t>
+      </w:r>
+      <w:r>
+        <w:rPr>
+          <w:rFonts w:hint="eastAsia"/>
+        </w:rPr>
+        <w:t>e</w:t>
+      </w:r>
+      <w:r>
+        <w:rPr>
+          <w:rFonts w:hint="eastAsia"/>
+        </w:rPr>
+        <w:t xml:space="preserve"> case</w:t>
+      </w:r>
+      <w:r>
+        <w:rPr>
+          <w:rFonts w:hint="eastAsia"/>
+        </w:rPr>
+        <w:t xml:space="preserve"> that was</w:t>
+      </w:r>
+      <w:r>
+        <w:rPr>
+          <w:rFonts w:hint="eastAsia"/>
+        </w:rPr>
+        <w:t xml:space="preserve"> won in the United Kingdom</w:t>
+      </w:r>
+      <w:r>
+        <w:rPr>
+          <w:rFonts w:hint="eastAsia"/>
+        </w:rPr>
+        <w:t xml:space="preserve">, </w:t>
+      </w:r>
+      <w:r>
+        <w:rPr>
+          <w:rFonts w:hint="eastAsia"/>
+        </w:rPr>
+        <w:t>Ideal</w:t>
+      </w:r>
+      <w:r>
+        <w:rPr>
+          <w:rFonts w:hint="eastAsia"/>
+        </w:rPr>
+        <w:t xml:space="preserve"> was able </w:t>
+      </w:r>
+      <w:r>
+        <w:rPr>
+          <w:rFonts w:hint="eastAsia"/>
+        </w:rPr>
+        <w:t>have the Taiwanese cubes legally confiscated</w:t>
+      </w:r>
+      <w:r>
+        <w:rPr>
+          <w:rFonts w:hint="eastAsia"/>
+        </w:rPr>
+        <w:t xml:space="preserve">. The result of this for Pentangle was that they still were unable to receive </w:t>
+      </w:r>
+      <w:r>
+        <w:t>enough</w:t>
+      </w:r>
+      <w:r>
+        <w:rPr>
+          <w:rFonts w:hint="eastAsia"/>
+        </w:rPr>
+        <w:t xml:space="preserve"> genuine cubes from Ideal, and instead were being offered cubes by the Taiwanese manufacturers for very low prices.</w:t>
+      </w:r>
+      <w:r>
+        <w:rPr>
+          <w:rFonts w:hint="eastAsia"/>
+        </w:rPr>
+        <w:t xml:space="preserve"> Although Ideal was able to win the case against one of the manufacturers, by that point it was too late. In April 1982, the cube craze crashed</w:t>
+      </w:r>
+      <w:r>
+        <w:rPr>
+          <w:rFonts w:hint="eastAsia"/>
+        </w:rPr>
+        <w:t>, largely due to consumers moving on to video games</w:t>
+      </w:r>
+      <w:sdt>
+        <w:sdtPr>
+          <w:rPr>
+            <w:rFonts w:hint="eastAsia"/>
+          </w:rPr>
+          <w:id w:val="-1541048033"/>
+          <w:citation/>
+        </w:sdtPr>
+        <w:sdtContent>
+          <w:r>
+            <w:fldChar w:fldCharType="begin"/>
+          </w:r>
+          <w:r>
+            <w:instrText xml:space="preserve"> </w:instrText>
+          </w:r>
+          <w:r>
+            <w:rPr>
+              <w:rFonts w:hint="eastAsia"/>
+            </w:rPr>
+            <w:instrText>CITATION Rub821 \l 1041</w:instrText>
+          </w:r>
+          <w:r>
+            <w:instrText xml:space="preserve"> </w:instrText>
+          </w:r>
+          <w:r>
+            <w:fldChar w:fldCharType="separate"/>
+          </w:r>
+          <w:r>
+            <w:rPr>
+              <w:rFonts w:hint="eastAsia"/>
+              <w:noProof/>
+            </w:rPr>
+            <w:t xml:space="preserve"> </w:t>
+          </w:r>
+          <w:r>
+            <w:rPr>
+              <w:noProof/>
+            </w:rPr>
+            <w:t>[20]</w:t>
+          </w:r>
+          <w:r>
+            <w:fldChar w:fldCharType="end"/>
+          </w:r>
+        </w:sdtContent>
+      </w:sdt>
+      <w:r>
+        <w:rPr>
+          <w:rFonts w:hint="eastAsia"/>
+        </w:rPr>
+        <w:t xml:space="preserve">. </w:t>
+      </w:r>
+      <w:r>
+        <w:rPr>
+          <w:rFonts w:hint="eastAsia"/>
+        </w:rPr>
+        <w:t xml:space="preserve">For </w:t>
+      </w:r>
+      <w:r>
+        <w:rPr>
+          <w:rFonts w:hint="eastAsia"/>
+        </w:rPr>
+        <w:t>Ideal</w:t>
+      </w:r>
+      <w:r>
+        <w:rPr>
+          <w:rFonts w:hint="eastAsia"/>
+        </w:rPr>
+        <w:t>, although the craze came to an end, the cube still maintained steady sales and they were working with Rubik to develop new products</w:t>
+      </w:r>
+      <w:sdt>
+        <w:sdtPr>
+          <w:rPr>
+            <w:rFonts w:hint="eastAsia"/>
+          </w:rPr>
+          <w:id w:val="135840807"/>
+          <w:citation/>
+        </w:sdtPr>
+        <w:sdtContent>
+          <w:r>
+            <w:fldChar w:fldCharType="begin"/>
+          </w:r>
+          <w:r>
+            <w:instrText xml:space="preserve"> </w:instrText>
+          </w:r>
+          <w:r>
+            <w:rPr>
+              <w:rFonts w:hint="eastAsia"/>
+            </w:rPr>
+            <w:instrText>CITATION Rub821 \l 1041</w:instrText>
+          </w:r>
+          <w:r>
+            <w:instrText xml:space="preserve"> </w:instrText>
+          </w:r>
+          <w:r>
+            <w:fldChar w:fldCharType="separate"/>
+          </w:r>
+          <w:r>
+            <w:rPr>
+              <w:rFonts w:hint="eastAsia"/>
+              <w:noProof/>
+            </w:rPr>
+            <w:t xml:space="preserve"> </w:t>
+          </w:r>
+          <w:r>
+            <w:rPr>
+              <w:noProof/>
+            </w:rPr>
+            <w:t>[20]</w:t>
+          </w:r>
+          <w:r>
+            <w:fldChar w:fldCharType="end"/>
+          </w:r>
+        </w:sdtContent>
+      </w:sdt>
+      <w:r>
+        <w:rPr>
+          <w:rFonts w:hint="eastAsia"/>
+        </w:rPr>
+        <w:t>. For Pentangle, they were able to survive by moving their focus away from the puzzle industry.</w:t>
+      </w:r>
+    </w:p>
+    <w:p>
+      <w:pPr>
+        <w:spacing w:after="0" w:line="240" w:lineRule="auto"/>
+      </w:pPr>
+    </w:p>
+    <w:p>
+      <w:pPr>
+        <w:spacing w:after="0" w:line="240" w:lineRule="auto"/>
+      </w:pPr>
+      <w:r>
+        <w:rPr>
+          <w:rFonts w:hint="eastAsia"/>
+        </w:rPr>
+        <w:t>### Ideal Toy Company</w:t>
+      </w:r>
+    </w:p>
+    <w:p>
+      <w:pPr>
+        <w:spacing w:after="0" w:line="240" w:lineRule="auto"/>
+      </w:pPr>
+    </w:p>
+    <w:p>
+      <w:pPr>
+        <w:spacing w:after="0" w:line="240" w:lineRule="auto"/>
+      </w:pPr>
+      <w:r>
+        <w:rPr>
+          <w:rFonts w:hint="eastAsia"/>
+        </w:rPr>
+        <w:t xml:space="preserve">In August 2025, </w:t>
+      </w:r>
+      <w:r>
+        <w:rPr>
+          <w:rFonts w:hint="eastAsia"/>
+        </w:rPr>
+        <w:t>Stewart Sims,</w:t>
+      </w:r>
+      <w:r>
+        <w:rPr>
+          <w:rFonts w:hint="eastAsia"/>
+        </w:rPr>
+        <w:t xml:space="preserve"> </w:t>
+      </w:r>
+      <w:r>
+        <w:rPr>
+          <w:rFonts w:hint="eastAsia"/>
+        </w:rPr>
+        <w:t xml:space="preserve">once </w:t>
+      </w:r>
+      <w:r>
+        <w:rPr>
+          <w:rFonts w:hint="eastAsia"/>
+        </w:rPr>
+        <w:t xml:space="preserve">senior vice president of marketing </w:t>
       </w:r>
       <w:r>
         <w:rPr>
@@ -3540,13 +4669,16 @@
         <w:rPr>
           <w:rFonts w:hint="eastAsia"/>
         </w:rPr>
-        <w:t xml:space="preserve"> Ideal Toy Company, described the history of how Rubik's Cube became a worldwide phenomenon i</w:t>
-      </w:r>
-      <w:r>
-        <w:rPr>
-          <w:rFonts w:hint="eastAsia"/>
-        </w:rPr>
-        <w:t>n an interview with Allan Miller</w:t>
+        <w:t xml:space="preserve"> Ideal Toy Company, described the history of how Rubik's Cube became a worldwide phenomenon in an interview with Allan Miller</w:t>
+      </w:r>
+      <w:r>
+        <w:rPr>
+          <w:rFonts w:hint="eastAsia"/>
+        </w:rPr>
+        <w:t xml:space="preserve">, co-founder of </w:t>
+      </w:r>
+      <w:r>
+        <w:t>Kruger Street Toy &amp; Train Museum</w:t>
       </w:r>
       <w:sdt>
         <w:sdtPr>
@@ -3586,7 +4718,7 @@
             <w:rPr>
               <w:noProof/>
             </w:rPr>
-            <w:t>[17]</w:t>
+            <w:t>[21]</w:t>
           </w:r>
           <w:r>
             <w:fldChar w:fldCharType="end"/>
@@ -3658,7 +4790,7 @@
         <w:rPr>
           <w:rFonts w:hint="eastAsia"/>
         </w:rPr>
-        <w:t xml:space="preserve">, the Hungarian government trading company that was focused on consumer products. The second person in charge of </w:t>
+        <w:t xml:space="preserve">. The second person in charge of </w:t>
       </w:r>
       <w:proofErr w:type="spellStart"/>
       <w:r>
@@ -3693,7 +4825,19 @@
         <w:rPr>
           <w:rFonts w:hint="eastAsia"/>
         </w:rPr>
-        <w:t>, who became interested in helping find a distributor</w:t>
+        <w:t xml:space="preserve">, </w:t>
+      </w:r>
+      <w:r>
+        <w:rPr>
+          <w:rFonts w:hint="eastAsia"/>
+        </w:rPr>
+        <w:t xml:space="preserve">founder of Seven Towns Ltd, </w:t>
+      </w:r>
+      <w:r>
+        <w:rPr>
+          <w:rFonts w:hint="eastAsia"/>
+        </w:rPr>
+        <w:t>who became interested in helping find a distributor</w:t>
       </w:r>
       <w:r>
         <w:rPr>
@@ -3717,14 +4861,7 @@
         <w:rPr>
           <w:rFonts w:hint="eastAsia"/>
         </w:rPr>
-        <w:t xml:space="preserve">a </w:t>
-      </w:r>
-      <w:r>
-        <w:rPr>
-          <w:rFonts w:hint="eastAsia"/>
-        </w:rPr>
-        <w:lastRenderedPageBreak/>
-        <w:t>distributor in Ideal Toy Company.</w:t>
+        <w:t>a distributor in Ideal Toy Company.</w:t>
       </w:r>
       <w:r>
         <w:rPr>
@@ -3753,9 +4890,6 @@
     <w:p>
       <w:pPr>
         <w:spacing w:after="0" w:line="240" w:lineRule="auto"/>
-        <w:rPr>
-          <w:rFonts w:hint="eastAsia"/>
-        </w:rPr>
       </w:pPr>
       <w:r>
         <w:rPr>
@@ -3807,7 +4941,7 @@
             <w:rPr>
               <w:noProof/>
             </w:rPr>
-            <w:t>[18]</w:t>
+            <w:t>[22]</w:t>
           </w:r>
           <w:r>
             <w:fldChar w:fldCharType="end"/>
@@ -3845,7 +4979,14 @@
         <w:rPr>
           <w:rFonts w:hint="eastAsia"/>
         </w:rPr>
-        <w:t xml:space="preserve">. After playing with a cube owned by a waiter, Laczi was so intrigued that he directly approached </w:t>
+        <w:t xml:space="preserve">. After playing with a cube owned by a waiter, Laczi was so </w:t>
+      </w:r>
+      <w:r>
+        <w:rPr>
+          <w:rFonts w:hint="eastAsia"/>
+        </w:rPr>
+        <w:lastRenderedPageBreak/>
+        <w:t xml:space="preserve">intrigued that he directly approached </w:t>
       </w:r>
       <w:proofErr w:type="spellStart"/>
       <w:r>
@@ -3960,7 +5101,7 @@
       <w:pPr>
         <w:spacing w:after="0" w:line="240" w:lineRule="auto"/>
       </w:pPr>
-      <w:hyperlink r:id="rId8" w:history="1">
+      <w:hyperlink r:id="rId9" w:history="1">
         <w:r>
           <w:rPr>
             <w:rStyle w:val="Hyperlink"/>
@@ -3978,7 +5119,7 @@
       <w:pPr>
         <w:spacing w:after="0" w:line="240" w:lineRule="auto"/>
       </w:pPr>
-      <w:hyperlink r:id="rId9" w:anchor="Patents" w:history="1">
+      <w:hyperlink r:id="rId10" w:anchor="Patents" w:history="1">
         <w:r>
           <w:rPr>
             <w:rStyle w:val="Hyperlink"/>
@@ -3996,7 +5137,7 @@
       <w:pPr>
         <w:spacing w:after="0" w:line="240" w:lineRule="auto"/>
       </w:pPr>
-      <w:hyperlink r:id="rId10" w:history="1">
+      <w:hyperlink r:id="rId11" w:history="1">
         <w:r>
           <w:rPr>
             <w:rStyle w:val="Hyperlink"/>
@@ -4076,7 +5217,7 @@
               </w:tblGrid>
               <w:tr>
                 <w:trPr>
-                  <w:divId w:val="1007709434"/>
+                  <w:divId w:val="717166398"/>
                   <w:tblCellSpacing w:w="15" w:type="dxa"/>
                 </w:trPr>
                 <w:tc>
@@ -4126,7 +5267,7 @@
               </w:tr>
               <w:tr>
                 <w:trPr>
-                  <w:divId w:val="1007709434"/>
+                  <w:divId w:val="717166398"/>
                   <w:tblCellSpacing w:w="15" w:type="dxa"/>
                 </w:trPr>
                 <w:tc>
@@ -4172,7 +5313,7 @@
               </w:tr>
               <w:tr>
                 <w:trPr>
-                  <w:divId w:val="1007709434"/>
+                  <w:divId w:val="717166398"/>
                   <w:tblCellSpacing w:w="15" w:type="dxa"/>
                 </w:trPr>
                 <w:tc>
@@ -4218,7 +5359,7 @@
               </w:tr>
               <w:tr>
                 <w:trPr>
-                  <w:divId w:val="1007709434"/>
+                  <w:divId w:val="717166398"/>
                   <w:tblCellSpacing w:w="15" w:type="dxa"/>
                 </w:trPr>
                 <w:tc>
@@ -4264,7 +5405,7 @@
               </w:tr>
               <w:tr>
                 <w:trPr>
-                  <w:divId w:val="1007709434"/>
+                  <w:divId w:val="717166398"/>
                   <w:tblCellSpacing w:w="15" w:type="dxa"/>
                 </w:trPr>
                 <w:tc>
@@ -4310,7 +5451,7 @@
               </w:tr>
               <w:tr>
                 <w:trPr>
-                  <w:divId w:val="1007709434"/>
+                  <w:divId w:val="717166398"/>
                   <w:tblCellSpacing w:w="15" w:type="dxa"/>
                 </w:trPr>
                 <w:tc>
@@ -4329,7 +5470,6 @@
                       <w:rPr>
                         <w:noProof/>
                       </w:rPr>
-                      <w:lastRenderedPageBreak/>
                       <w:t xml:space="preserve">[6] </w:t>
                     </w:r>
                   </w:p>
@@ -4357,7 +5497,7 @@
               </w:tr>
               <w:tr>
                 <w:trPr>
-                  <w:divId w:val="1007709434"/>
+                  <w:divId w:val="717166398"/>
                   <w:tblCellSpacing w:w="15" w:type="dxa"/>
                 </w:trPr>
                 <w:tc>
@@ -4403,7 +5543,7 @@
               </w:tr>
               <w:tr>
                 <w:trPr>
-                  <w:divId w:val="1007709434"/>
+                  <w:divId w:val="717166398"/>
                   <w:tblCellSpacing w:w="15" w:type="dxa"/>
                 </w:trPr>
                 <w:tc>
@@ -4449,7 +5589,7 @@
               </w:tr>
               <w:tr>
                 <w:trPr>
-                  <w:divId w:val="1007709434"/>
+                  <w:divId w:val="717166398"/>
                   <w:tblCellSpacing w:w="15" w:type="dxa"/>
                 </w:trPr>
                 <w:tc>
@@ -4468,6 +5608,7 @@
                       <w:rPr>
                         <w:noProof/>
                       </w:rPr>
+                      <w:lastRenderedPageBreak/>
                       <w:t xml:space="preserve">[9] </w:t>
                     </w:r>
                   </w:p>
@@ -4495,7 +5636,7 @@
               </w:tr>
               <w:tr>
                 <w:trPr>
-                  <w:divId w:val="1007709434"/>
+                  <w:divId w:val="717166398"/>
                   <w:tblCellSpacing w:w="15" w:type="dxa"/>
                 </w:trPr>
                 <w:tc>
@@ -4555,7 +5696,7 @@
               </w:tr>
               <w:tr>
                 <w:trPr>
-                  <w:divId w:val="1007709434"/>
+                  <w:divId w:val="717166398"/>
                   <w:tblCellSpacing w:w="15" w:type="dxa"/>
                 </w:trPr>
                 <w:tc>
@@ -4601,7 +5742,7 @@
               </w:tr>
               <w:tr>
                 <w:trPr>
-                  <w:divId w:val="1007709434"/>
+                  <w:divId w:val="717166398"/>
                   <w:tblCellSpacing w:w="15" w:type="dxa"/>
                 </w:trPr>
                 <w:tc>
@@ -4647,7 +5788,7 @@
               </w:tr>
               <w:tr>
                 <w:trPr>
-                  <w:divId w:val="1007709434"/>
+                  <w:divId w:val="717166398"/>
                   <w:tblCellSpacing w:w="15" w:type="dxa"/>
                 </w:trPr>
                 <w:tc>
@@ -4705,7 +5846,7 @@
               </w:tr>
               <w:tr>
                 <w:trPr>
-                  <w:divId w:val="1007709434"/>
+                  <w:divId w:val="717166398"/>
                   <w:tblCellSpacing w:w="15" w:type="dxa"/>
                 </w:trPr>
                 <w:tc>
@@ -4763,7 +5904,7 @@
               </w:tr>
               <w:tr>
                 <w:trPr>
-                  <w:divId w:val="1007709434"/>
+                  <w:divId w:val="717166398"/>
                   <w:tblCellSpacing w:w="15" w:type="dxa"/>
                 </w:trPr>
                 <w:tc>
@@ -4821,7 +5962,7 @@
               </w:tr>
               <w:tr>
                 <w:trPr>
-                  <w:divId w:val="1007709434"/>
+                  <w:divId w:val="717166398"/>
                   <w:tblCellSpacing w:w="15" w:type="dxa"/>
                 </w:trPr>
                 <w:tc>
@@ -4879,7 +6020,7 @@
               </w:tr>
               <w:tr>
                 <w:trPr>
-                  <w:divId w:val="1007709434"/>
+                  <w:divId w:val="717166398"/>
                   <w:tblCellSpacing w:w="15" w:type="dxa"/>
                 </w:trPr>
                 <w:tc>
@@ -4918,14 +6059,28 @@
                       <w:rPr>
                         <w:noProof/>
                       </w:rPr>
-                      <w:t>S. S. Allan Miller, "Stewart Sims and the Rubik's Cube," YouTube.com, 5 August 2025. [Online]. Available: https://www.youtube.com/watch?v=mHwT5GDKMe0.</w:t>
+                      <w:t xml:space="preserve">J. Dalgety, "The Hidden Faces of a Craze," </w:t>
+                    </w:r>
+                    <w:r>
+                      <w:rPr>
+                        <w:i/>
+                        <w:iCs/>
+                        <w:noProof/>
+                      </w:rPr>
+                      <w:t xml:space="preserve">Cubism For Fun, </w:t>
+                    </w:r>
+                    <w:r>
+                      <w:rPr>
+                        <w:noProof/>
+                      </w:rPr>
+                      <w:t xml:space="preserve">pp. 6-9, December 1990. </w:t>
                     </w:r>
                   </w:p>
                 </w:tc>
               </w:tr>
               <w:tr>
                 <w:trPr>
-                  <w:divId w:val="1007709434"/>
+                  <w:divId w:val="717166398"/>
                   <w:tblCellSpacing w:w="15" w:type="dxa"/>
                 </w:trPr>
                 <w:tc>
@@ -4964,6 +6119,190 @@
                       <w:rPr>
                         <w:noProof/>
                       </w:rPr>
+                      <w:t>J. Dalgety, "25th Anniversay of Erno Rubik's Magic Cube.," The Puzzle Museum, January 2003. [Online]. Available: https://www.puzzlemuseum.com/month/picm03/200301mcu.htm.</w:t>
+                    </w:r>
+                  </w:p>
+                </w:tc>
+              </w:tr>
+              <w:tr>
+                <w:trPr>
+                  <w:divId w:val="717166398"/>
+                  <w:tblCellSpacing w:w="15" w:type="dxa"/>
+                </w:trPr>
+                <w:tc>
+                  <w:tcPr>
+                    <w:tcW w:w="50" w:type="pct"/>
+                    <w:hideMark/>
+                  </w:tcPr>
+                  <w:p>
+                    <w:pPr>
+                      <w:pStyle w:val="Bibliography"/>
+                      <w:rPr>
+                        <w:noProof/>
+                      </w:rPr>
+                    </w:pPr>
+                    <w:r>
+                      <w:rPr>
+                        <w:noProof/>
+                      </w:rPr>
+                      <w:t xml:space="preserve">[19] </w:t>
+                    </w:r>
+                  </w:p>
+                </w:tc>
+                <w:tc>
+                  <w:tcPr>
+                    <w:tcW w:w="0" w:type="auto"/>
+                    <w:hideMark/>
+                  </w:tcPr>
+                  <w:p>
+                    <w:pPr>
+                      <w:pStyle w:val="Bibliography"/>
+                      <w:rPr>
+                        <w:noProof/>
+                      </w:rPr>
+                    </w:pPr>
+                    <w:r>
+                      <w:rPr>
+                        <w:noProof/>
+                      </w:rPr>
+                      <w:t>M. Roman, "Rubik's Cube: Ideal Toy Takes On the Knock-Offs," The New York Times, 4 October 1981. [Online]. Available: https://www.nytimes.com/1981/10/04/business/other-business-rubik-s-cube-ideal-toy-takes-on-the-knock-offs-by-mark-roman.html.</w:t>
+                    </w:r>
+                  </w:p>
+                </w:tc>
+              </w:tr>
+              <w:tr>
+                <w:trPr>
+                  <w:divId w:val="717166398"/>
+                  <w:tblCellSpacing w:w="15" w:type="dxa"/>
+                </w:trPr>
+                <w:tc>
+                  <w:tcPr>
+                    <w:tcW w:w="50" w:type="pct"/>
+                    <w:hideMark/>
+                  </w:tcPr>
+                  <w:p>
+                    <w:pPr>
+                      <w:pStyle w:val="Bibliography"/>
+                      <w:rPr>
+                        <w:noProof/>
+                      </w:rPr>
+                    </w:pPr>
+                    <w:r>
+                      <w:rPr>
+                        <w:noProof/>
+                      </w:rPr>
+                      <w:t xml:space="preserve">[20] </w:t>
+                    </w:r>
+                  </w:p>
+                </w:tc>
+                <w:tc>
+                  <w:tcPr>
+                    <w:tcW w:w="0" w:type="auto"/>
+                    <w:hideMark/>
+                  </w:tcPr>
+                  <w:p>
+                    <w:pPr>
+                      <w:pStyle w:val="Bibliography"/>
+                      <w:rPr>
+                        <w:noProof/>
+                      </w:rPr>
+                    </w:pPr>
+                    <w:r>
+                      <w:rPr>
+                        <w:noProof/>
+                      </w:rPr>
+                      <w:t>"Rubik's Cube: A Craze Ends," The New York Times, 30 October 1982. [Online]. Available: https://www.nytimes.com/1982/10/30/business/rubik-s-cube-a-craze-ends.html.</w:t>
+                    </w:r>
+                  </w:p>
+                </w:tc>
+              </w:tr>
+              <w:tr>
+                <w:trPr>
+                  <w:divId w:val="717166398"/>
+                  <w:tblCellSpacing w:w="15" w:type="dxa"/>
+                </w:trPr>
+                <w:tc>
+                  <w:tcPr>
+                    <w:tcW w:w="50" w:type="pct"/>
+                    <w:hideMark/>
+                  </w:tcPr>
+                  <w:p>
+                    <w:pPr>
+                      <w:pStyle w:val="Bibliography"/>
+                      <w:rPr>
+                        <w:noProof/>
+                      </w:rPr>
+                    </w:pPr>
+                    <w:r>
+                      <w:rPr>
+                        <w:noProof/>
+                      </w:rPr>
+                      <w:t xml:space="preserve">[21] </w:t>
+                    </w:r>
+                  </w:p>
+                </w:tc>
+                <w:tc>
+                  <w:tcPr>
+                    <w:tcW w:w="0" w:type="auto"/>
+                    <w:hideMark/>
+                  </w:tcPr>
+                  <w:p>
+                    <w:pPr>
+                      <w:pStyle w:val="Bibliography"/>
+                      <w:rPr>
+                        <w:noProof/>
+                      </w:rPr>
+                    </w:pPr>
+                    <w:r>
+                      <w:rPr>
+                        <w:noProof/>
+                      </w:rPr>
+                      <w:t>S. S. Allan Miller, "Stewart Sims and the Rubik's Cube," YouTube.com, 5 August 2025. [Online]. Available: https://www.youtube.com/watch?v=mHwT5GDKMe0.</w:t>
+                    </w:r>
+                  </w:p>
+                </w:tc>
+              </w:tr>
+              <w:tr>
+                <w:trPr>
+                  <w:divId w:val="717166398"/>
+                  <w:tblCellSpacing w:w="15" w:type="dxa"/>
+                </w:trPr>
+                <w:tc>
+                  <w:tcPr>
+                    <w:tcW w:w="50" w:type="pct"/>
+                    <w:hideMark/>
+                  </w:tcPr>
+                  <w:p>
+                    <w:pPr>
+                      <w:pStyle w:val="Bibliography"/>
+                      <w:rPr>
+                        <w:noProof/>
+                      </w:rPr>
+                    </w:pPr>
+                    <w:r>
+                      <w:rPr>
+                        <w:noProof/>
+                      </w:rPr>
+                      <w:t xml:space="preserve">[22] </w:t>
+                    </w:r>
+                  </w:p>
+                </w:tc>
+                <w:tc>
+                  <w:tcPr>
+                    <w:tcW w:w="0" w:type="auto"/>
+                    <w:hideMark/>
+                  </w:tcPr>
+                  <w:p>
+                    <w:pPr>
+                      <w:pStyle w:val="Bibliography"/>
+                      <w:rPr>
+                        <w:noProof/>
+                      </w:rPr>
+                    </w:pPr>
+                    <w:r>
+                      <w:rPr>
+                        <w:noProof/>
+                      </w:rPr>
                       <w:t xml:space="preserve">J. Tierney, "The Perplexing Life of Erno Rubik," </w:t>
                     </w:r>
                     <w:r>
@@ -4986,7 +6325,7 @@
             </w:tbl>
             <w:p>
               <w:pPr>
-                <w:divId w:val="1007709434"/>
+                <w:divId w:val="717166398"/>
                 <w:rPr>
                   <w:rFonts w:eastAsia="Times New Roman"/>
                   <w:noProof/>
@@ -5688,6 +7027,7 @@
   <w:style w:type="character" w:default="1" w:styleId="DefaultParagraphFont">
     <w:name w:val="Default Paragraph Font"/>
     <w:uiPriority w:val="1"/>
+    <w:semiHidden/>
     <w:unhideWhenUsed/>
   </w:style>
   <w:style w:type="table" w:default="1" w:styleId="TableNormal">
@@ -6461,7 +7801,7 @@
     <b:Month>August</b:Month>
     <b:Day>5</b:Day>
     <b:URL>https://www.youtube.com/watch?v=mHwT5GDKMe0</b:URL>
-    <b:RefOrder>17</b:RefOrder>
+    <b:RefOrder>21</b:RefOrder>
   </b:Source>
   <b:Source>
     <b:Tag>Tie86</b:Tag>
@@ -6484,13 +7824,91 @@
     <b:URL>https://www.puzzlesolver.com/puzzle.php?id=29&amp;page=15</b:URL>
     <b:PeriodicalTitle>Discover</b:PeriodicalTitle>
     <b:Pages>81</b:Pages>
+    <b:RefOrder>22</b:RefOrder>
+  </b:Source>
+  <b:Source>
+    <b:Tag>Jam90</b:Tag>
+    <b:SourceType>ArticleInAPeriodical</b:SourceType>
+    <b:Guid>{4307A9E9-F598-4A93-B801-8E9F4A7785E7}</b:Guid>
+    <b:Author>
+      <b:Author>
+        <b:NameList>
+          <b:Person>
+            <b:Last>Dalgety</b:Last>
+            <b:First>James</b:First>
+          </b:Person>
+        </b:NameList>
+      </b:Author>
+    </b:Author>
+    <b:Title>The Hidden Faces of a Craze</b:Title>
+    <b:PeriodicalTitle>Cubism For Fun</b:PeriodicalTitle>
+    <b:Year>1990</b:Year>
+    <b:Month>December</b:Month>
+    <b:Pages>6-9</b:Pages>
+    <b:RefOrder>17</b:RefOrder>
+  </b:Source>
+  <b:Source>
+    <b:Tag>Jam03</b:Tag>
+    <b:SourceType>InternetSite</b:SourceType>
+    <b:Guid>{4C340981-E3B3-4A99-A06A-5A9F4B13C049}</b:Guid>
+    <b:Title>25th Anniversay of Erno Rubik's Magic Cube.</b:Title>
+    <b:Year>2003</b:Year>
+    <b:Month>January</b:Month>
+    <b:Author>
+      <b:Author>
+        <b:NameList>
+          <b:Person>
+            <b:Last>Dalgety</b:Last>
+            <b:First>James</b:First>
+          </b:Person>
+        </b:NameList>
+      </b:Author>
+    </b:Author>
+    <b:ProductionCompany>The Puzzle Museum</b:ProductionCompany>
+    <b:URL>https://www.puzzlemuseum.com/month/picm03/200301mcu.htm</b:URL>
     <b:RefOrder>18</b:RefOrder>
+  </b:Source>
+  <b:Source>
+    <b:Tag>Rom81</b:Tag>
+    <b:SourceType>InternetSite</b:SourceType>
+    <b:Guid>{969065C6-AECE-4D8D-8066-B6143F1D73DF}</b:Guid>
+    <b:Author>
+      <b:Author>
+        <b:NameList>
+          <b:Person>
+            <b:Last>Roman</b:Last>
+            <b:First>Mark</b:First>
+          </b:Person>
+        </b:NameList>
+      </b:Author>
+    </b:Author>
+    <b:Title>Rubik's Cube: Ideal Toy Takes On the Knock-Offs</b:Title>
+    <b:Year>1981</b:Year>
+    <b:Month>October</b:Month>
+    <b:Day>4</b:Day>
+    <b:URL>https://www.nytimes.com/1981/10/04/business/other-business-rubik-s-cube-ideal-toy-takes-on-the-knock-offs-by-mark-roman.html</b:URL>
+    <b:Pages>21</b:Pages>
+    <b:PeriodicalTitle>The New York Times</b:PeriodicalTitle>
+    <b:ProductionCompany>The New York Times</b:ProductionCompany>
+    <b:RefOrder>19</b:RefOrder>
+  </b:Source>
+  <b:Source>
+    <b:Tag>Rub821</b:Tag>
+    <b:SourceType>InternetSite</b:SourceType>
+    <b:Guid>{13F085C3-BDBC-499A-8CB7-72AD676A4ACD}</b:Guid>
+    <b:Title>Rubik's Cube: A Craze Ends</b:Title>
+    <b:ProductionCompany>The New York Times</b:ProductionCompany>
+    <b:Year>1982</b:Year>
+    <b:Month>October</b:Month>
+    <b:Day>30</b:Day>
+    <b:URL>https://www.nytimes.com/1982/10/30/business/rubik-s-cube-a-craze-ends.html</b:URL>
+    <b:RefOrder>20</b:RefOrder>
   </b:Source>
 </b:Sources>
 </file>
 
 <file path=customXml/itemProps1.xml><?xml version="1.0" encoding="utf-8"?>
-<ds:datastoreItem xmlns:ds="http://schemas.openxmlformats.org/officeDocument/2006/customXml" ds:itemID="{D22CBB76-5CBC-4D30-9AD2-970824FBBA90}">
+<ds:datastoreItem xmlns:ds="http://schemas.openxmlformats.org/officeDocument/2006/customXml" ds:itemID="{7FB5FD94-4970-446C-80B6-DF1963701369}">
   <ds:schemaRefs>
     <ds:schemaRef ds:uri="http://schemas.openxmlformats.org/officeDocument/2006/bibliography"/>
   </ds:schemaRefs>

</xml_diff>